<commit_message>
Updating Problem Statement Iteration 2
</commit_message>
<xml_diff>
--- a/documentation/Group 1 Problem Statement (Iteration 2).docx
+++ b/documentation/Group 1 Problem Statement (Iteration 2).docx
@@ -201,6 +201,14 @@
       </w:r>
     </w:p>
     <w:p>
+      <w:pPr>
+        <w:rPr>
+          <w:b/>
+          <w:bCs/>
+          <w:sz w:val="32"/>
+          <w:szCs w:val="32"/>
+        </w:rPr>
+      </w:pPr>
       <w:r>
         <w:rPr>
           <w:b/>
@@ -239,6 +247,64 @@
           <w:szCs w:val="32"/>
         </w:rPr>
         <w:t xml:space="preserve"> </w:t>
+      </w:r>
+    </w:p>
+    <w:p>
+      <w:pPr>
+        <w:rPr>
+          <w:b/>
+          <w:bCs/>
+          <w:sz w:val="32"/>
+          <w:szCs w:val="32"/>
+        </w:rPr>
+      </w:pPr>
+    </w:p>
+    <w:p>
+      <w:pPr>
+        <w:rPr>
+          <w:b/>
+          <w:bCs/>
+          <w:sz w:val="32"/>
+          <w:szCs w:val="32"/>
+        </w:rPr>
+      </w:pPr>
+      <w:r>
+        <w:rPr>
+          <w:b/>
+          <w:bCs/>
+          <w:sz w:val="32"/>
+          <w:szCs w:val="32"/>
+        </w:rPr>
+        <w:t>Problem Statement:</w:t>
+      </w:r>
+    </w:p>
+    <w:p>
+      <w:r>
+        <w:t>The current campus event system has inefficiencies for both users and administrators, particularly in ticket viewing, purchasing, and attendance verification.</w:t>
+      </w:r>
+      <w:r>
+        <w:t xml:space="preserve"> </w:t>
+      </w:r>
+      <w:r>
+        <w:t>Organizers face challenges navigating multiple websites for event creation, including booking rooms and managing event details across various internal systems.</w:t>
+      </w:r>
+      <w:r>
+        <w:t xml:space="preserve"> </w:t>
+      </w:r>
+      <w:r>
+        <w:t>There is a lack of cohesive analytics for organizers, limiting their ability to track event performance and understand attendance demographics, especially for non-students.</w:t>
+      </w:r>
+      <w:r>
+        <w:t xml:space="preserve"> </w:t>
+      </w:r>
+      <w:r>
+        <w:t>Students struggle to find and purchase tickets due to limited event visibility, while check-in processes using student IDs are inefficient and cause delays.</w:t>
+      </w:r>
+      <w:r>
+        <w:t xml:space="preserve"> </w:t>
+      </w:r>
+      <w:r>
+        <w:t>Non-student attendees miss out on reminders and updates, creating unequal access to event information compared to students and potentially affecting participation.</w:t>
       </w:r>
     </w:p>
     <w:sectPr>

</xml_diff>

<commit_message>
Finished Iteration 2 for Problem and Protoype
</commit_message>
<xml_diff>
--- a/documentation/Group 1 Problem Statement (Iteration 2).docx
+++ b/documentation/Group 1 Problem Statement (Iteration 2).docx
@@ -231,14 +231,15 @@
         <w:r>
           <w:rPr>
             <w:rStyle w:val="Hyperlink"/>
-            <w:b/>
-            <w:bCs/>
-            <w:sz w:val="32"/>
-            <w:szCs w:val="32"/>
+            <w:sz w:val="28"/>
+            <w:szCs w:val="28"/>
           </w:rPr>
-          <w:t>https://github.com/djgamekid/GDP-Group-I-bearcatmanager/wiki/Problem-Statement-(Draft-2)</w:t>
+          <w:t>https://github.com/djgamekid/GDP-Group-I-bearcatmanager/wiki/Problem-Statement-(Iteration-2)</w:t>
         </w:r>
       </w:hyperlink>
+      <w:r>
+        <w:t xml:space="preserve"> </w:t>
+      </w:r>
       <w:r>
         <w:rPr>
           <w:b/>
@@ -279,32 +280,19 @@
       </w:r>
     </w:p>
     <w:p>
-      <w:r>
-        <w:t>The current campus event system has inefficiencies for both users and administrators, particularly in ticket viewing, purchasing, and attendance verification.</w:t>
-      </w:r>
-      <w:r>
-        <w:t xml:space="preserve"> </w:t>
-      </w:r>
-      <w:r>
-        <w:t>Organizers face challenges navigating multiple websites for event creation, including booking rooms and managing event details across various internal systems.</w:t>
-      </w:r>
-      <w:r>
-        <w:t xml:space="preserve"> </w:t>
-      </w:r>
-      <w:r>
-        <w:t>There is a lack of cohesive analytics for organizers, limiting their ability to track event performance and understand attendance demographics, especially for non-students.</w:t>
-      </w:r>
-      <w:r>
-        <w:t xml:space="preserve"> </w:t>
-      </w:r>
-      <w:r>
-        <w:t>Students struggle to find and purchase tickets due to limited event visibility, while check-in processes using student IDs are inefficient and cause delays.</w:t>
-      </w:r>
-      <w:r>
-        <w:t xml:space="preserve"> </w:t>
-      </w:r>
-      <w:r>
-        <w:t>Non-student attendees miss out on reminders and updates, creating unequal access to event information compared to students and potentially affecting participation.</w:t>
+      <w:pPr>
+        <w:spacing w:line="276" w:lineRule="auto"/>
+        <w:rPr>
+          <w:sz w:val="24"/>
+          <w:szCs w:val="24"/>
+        </w:rPr>
+      </w:pPr>
+      <w:r>
+        <w:rPr>
+          <w:sz w:val="24"/>
+          <w:szCs w:val="24"/>
+        </w:rPr>
+        <w:t>The current campus event system has inefficiencies for both users and administrators, particularly in ticket viewing, purchasing, and attendance verification. Organizers face challenges navigating multiple websites for event creation, including booking rooms and managing event details across various internal systems. There is a lack of cohesive analytics for organizers, limiting their ability to track event performance and understand attendance demographics, especially for non-students. Students struggle to find and purchase tickets due to limited event visibility, while check-in processes using student IDs are inefficient and cause delays. Non-student attendees miss out on reminders and updates, creating unequal access to event information compared to students and potentially affecting participation.</w:t>
       </w:r>
     </w:p>
     <w:sectPr>

</xml_diff>